<commit_message>
some fix with docx file
</commit_message>
<xml_diff>
--- a/Отзыв_Руководителя_ВКР_2022.docx
+++ b/Отзыв_Руководителя_ВКР_2022.docx
@@ -1,6 +1,6 @@
 
 <file path=word/document.xml><?xml version="1.0" encoding="utf-8"?>
-<w:document xmlns:wpc="http://schemas.microsoft.com/office/word/2010/wordprocessingCanvas" xmlns:cx="http://schemas.microsoft.com/office/drawing/2014/chartex" xmlns:cx1="http://schemas.microsoft.com/office/drawing/2015/9/8/chartex" xmlns:cx2="http://schemas.microsoft.com/office/drawing/2015/10/21/chartex" xmlns:cx3="http://schemas.microsoft.com/office/drawing/2016/5/9/chartex" xmlns:cx4="http://schemas.microsoft.com/office/drawing/2016/5/10/chartex" xmlns:cx5="http://schemas.microsoft.com/office/drawing/2016/5/11/chartex" xmlns:cx6="http://schemas.microsoft.com/office/drawing/2016/5/12/chartex" xmlns:cx7="http://schemas.microsoft.com/office/drawing/2016/5/13/chartex" xmlns:cx8="http://schemas.microsoft.com/office/drawing/2016/5/14/chartex" xmlns:mc="http://schemas.openxmlformats.org/markup-compatibility/2006" xmlns:aink="http://schemas.microsoft.com/office/drawing/2016/ink" xmlns:am3d="http://schemas.microsoft.com/office/drawing/2017/model3d" xmlns:o="urn:schemas-microsoft-com:office:office" xmlns:oel="http://schemas.microsoft.com/office/2019/extlst" xmlns:r="http://schemas.openxmlformats.org/officeDocument/2006/relationships" xmlns:m="http://schemas.openxmlformats.org/officeDocument/2006/math" xmlns:v="urn:schemas-microsoft-com:vml" xmlns:wp14="http://schemas.microsoft.com/office/word/2010/wordprocessingDrawing" xmlns:wp="http://schemas.openxmlformats.org/drawingml/2006/wordprocessingDrawing" xmlns:w10="urn:schemas-microsoft-com:office:word" xmlns:w="http://schemas.openxmlformats.org/wordprocessingml/2006/main" xmlns:w14="http://schemas.microsoft.com/office/word/2010/wordml" xmlns:w15="http://schemas.microsoft.com/office/word/2012/wordml" xmlns:w16cex="http://schemas.microsoft.com/office/word/2018/wordml/cex" xmlns:w16cid="http://schemas.microsoft.com/office/word/2016/wordml/cid" xmlns:w16="http://schemas.microsoft.com/office/word/2018/wordml" xmlns:w16sdtdh="http://schemas.microsoft.com/office/word/2020/wordml/sdtdatahash" xmlns:w16se="http://schemas.microsoft.com/office/word/2015/wordml/symex" xmlns:wpg="http://schemas.microsoft.com/office/word/2010/wordprocessingGroup" xmlns:wpi="http://schemas.microsoft.com/office/word/2010/wordprocessingInk" xmlns:wne="http://schemas.microsoft.com/office/word/2006/wordml" xmlns:wps="http://schemas.microsoft.com/office/word/2010/wordprocessingShape" mc:Ignorable="w14 w15 w16se w16cid w16 w16cex w16sdtdh wp14">
+<w:document xmlns:wpc="http://schemas.microsoft.com/office/word/2010/wordprocessingCanvas" xmlns:cx="http://schemas.microsoft.com/office/drawing/2014/chartex" xmlns:cx1="http://schemas.microsoft.com/office/drawing/2015/9/8/chartex" xmlns:cx2="http://schemas.microsoft.com/office/drawing/2015/10/21/chartex" xmlns:cx3="http://schemas.microsoft.com/office/drawing/2016/5/9/chartex" xmlns:cx4="http://schemas.microsoft.com/office/drawing/2016/5/10/chartex" xmlns:cx5="http://schemas.microsoft.com/office/drawing/2016/5/11/chartex" xmlns:cx6="http://schemas.microsoft.com/office/drawing/2016/5/12/chartex" xmlns:cx7="http://schemas.microsoft.com/office/drawing/2016/5/13/chartex" xmlns:cx8="http://schemas.microsoft.com/office/drawing/2016/5/14/chartex" xmlns:mc="http://schemas.openxmlformats.org/markup-compatibility/2006" xmlns:aink="http://schemas.microsoft.com/office/drawing/2016/ink" xmlns:am3d="http://schemas.microsoft.com/office/drawing/2017/model3d" xmlns:o="urn:schemas-microsoft-com:office:office" xmlns:r="http://schemas.openxmlformats.org/officeDocument/2006/relationships" xmlns:m="http://schemas.openxmlformats.org/officeDocument/2006/math" xmlns:v="urn:schemas-microsoft-com:vml" xmlns:wp14="http://schemas.microsoft.com/office/word/2010/wordprocessingDrawing" xmlns:wp="http://schemas.openxmlformats.org/drawingml/2006/wordprocessingDrawing" xmlns:w10="urn:schemas-microsoft-com:office:word" xmlns:w="http://schemas.openxmlformats.org/wordprocessingml/2006/main" xmlns:w14="http://schemas.microsoft.com/office/word/2010/wordml" xmlns:w15="http://schemas.microsoft.com/office/word/2012/wordml" xmlns:w16cex="http://schemas.microsoft.com/office/word/2018/wordml/cex" xmlns:w16cid="http://schemas.microsoft.com/office/word/2016/wordml/cid" xmlns:w16="http://schemas.microsoft.com/office/word/2018/wordml" xmlns:w16sdtdh="http://schemas.microsoft.com/office/word/2020/wordml/sdtdatahash" xmlns:w16se="http://schemas.microsoft.com/office/word/2015/wordml/symex" xmlns:wpg="http://schemas.microsoft.com/office/word/2010/wordprocessingGroup" xmlns:wpi="http://schemas.microsoft.com/office/word/2010/wordprocessingInk" xmlns:wne="http://schemas.microsoft.com/office/word/2006/wordml" xmlns:wps="http://schemas.microsoft.com/office/word/2010/wordprocessingShape" mc:Ignorable="w14 w15 w16se w16cid w16 w16cex w16sdtdh wp14">
   <w:body>
     <w:p>
       <w:pPr>
@@ -245,6 +245,12 @@
         </w:rPr>
         <w:tab/>
       </w:r>
+      <w:r>
+        <w:rPr>
+          <w:u w:val="single"/>
+        </w:rPr>
+        <w:tab/>
+      </w:r>
     </w:p>
     <w:p>
       <w:r>
@@ -691,19 +697,37 @@
         <w:rPr>
           <w:u w:val="single"/>
         </w:rPr>
-        <w:t>Жигалов Кирилл Юрьевич, РТУ МИРЭА, доцент к.т.н.</w:t>
-      </w:r>
-      <w:r>
-        <w:rPr>
-          <w:u w:val="single"/>
-        </w:rPr>
-        <w:tab/>
-      </w:r>
-      <w:r>
-        <w:rPr>
-          <w:u w:val="single"/>
-        </w:rPr>
-        <w:tab/>
+        <w:t>Жигалов Кирилл Юрьевич, РТУ МИРЭА</w:t>
+      </w:r>
+      <w:r>
+        <w:rPr>
+          <w:u w:val="single"/>
+        </w:rPr>
+        <w:t>,</w:t>
+      </w:r>
+      <w:r>
+        <w:rPr>
+          <w:u w:val="single"/>
+        </w:rPr>
+        <w:t xml:space="preserve"> доцент,</w:t>
+      </w:r>
+      <w:r>
+        <w:rPr>
+          <w:u w:val="single"/>
+        </w:rPr>
+        <w:t xml:space="preserve"> доцент</w:t>
+      </w:r>
+      <w:r>
+        <w:rPr>
+          <w:u w:val="single"/>
+        </w:rPr>
+        <w:t>,</w:t>
+      </w:r>
+      <w:r>
+        <w:rPr>
+          <w:u w:val="single"/>
+        </w:rPr>
+        <w:t xml:space="preserve"> к.т.н.</w:t>
       </w:r>
       <w:r>
         <w:rPr>
@@ -1558,89 +1582,90 @@
         <w:rPr>
           <w:b/>
           <w:bCs/>
-          <w:highlight w:val="yellow"/>
-          <w:u w:val="single"/>
-        </w:rPr>
-        <w:tab/>
-      </w:r>
-      <w:r>
-        <w:rPr>
-          <w:bCs/>
-          <w:highlight w:val="yellow"/>
-          <w:u w:val="single"/>
-        </w:rPr>
-        <w:t xml:space="preserve"> Выбранная автором тема работы является актуальной в настоящее время и не имеет аналогов готовых решений. Все решения, предложенные </w:t>
-      </w:r>
-      <w:proofErr w:type="gramStart"/>
-      <w:r>
-        <w:rPr>
-          <w:bCs/>
-          <w:highlight w:val="yellow"/>
-          <w:u w:val="single"/>
-        </w:rPr>
-        <w:t>в работе</w:t>
-      </w:r>
-      <w:proofErr w:type="gramEnd"/>
-      <w:r>
-        <w:rPr>
-          <w:bCs/>
-          <w:highlight w:val="yellow"/>
-          <w:u w:val="single"/>
-        </w:rPr>
-        <w:t xml:space="preserve"> являются современными и оригинальными. Автор уделил достаточно большое внимание практическим аспектам реализации поставленной цели.  </w:t>
-      </w:r>
-      <w:r>
-        <w:rPr>
-          <w:bCs/>
-          <w:highlight w:val="yellow"/>
-          <w:u w:val="single"/>
-        </w:rPr>
-        <w:tab/>
-      </w:r>
-      <w:r>
-        <w:rPr>
-          <w:bCs/>
-          <w:highlight w:val="yellow"/>
-          <w:u w:val="single"/>
-        </w:rPr>
-        <w:tab/>
-      </w:r>
-      <w:r>
-        <w:rPr>
-          <w:bCs/>
-          <w:highlight w:val="yellow"/>
-          <w:u w:val="single"/>
-        </w:rPr>
-        <w:tab/>
-      </w:r>
-      <w:r>
-        <w:rPr>
-          <w:bCs/>
-          <w:highlight w:val="yellow"/>
-          <w:u w:val="single"/>
-        </w:rPr>
-        <w:tab/>
-      </w:r>
-      <w:r>
-        <w:rPr>
-          <w:bCs/>
-          <w:highlight w:val="yellow"/>
-          <w:u w:val="single"/>
-        </w:rPr>
-        <w:tab/>
-      </w:r>
-      <w:r>
-        <w:rPr>
-          <w:bCs/>
-          <w:highlight w:val="yellow"/>
-          <w:u w:val="single"/>
-        </w:rPr>
-        <w:tab/>
-      </w:r>
-      <w:r>
-        <w:rPr>
-          <w:bCs/>
-          <w:highlight w:val="yellow"/>
+          <w:u w:val="single"/>
+        </w:rPr>
+        <w:tab/>
+      </w:r>
+      <w:r>
+        <w:rPr>
+          <w:bCs/>
+          <w:u w:val="single"/>
+        </w:rPr>
+        <w:t xml:space="preserve"> Выбранная автором тема работы является актуальной в настоящее время и не имеет аналогов готовых решений.</w:t>
+      </w:r>
+      <w:r>
+        <w:rPr>
+          <w:bCs/>
+          <w:u w:val="single"/>
+        </w:rPr>
+        <w:t xml:space="preserve"> </w:t>
+      </w:r>
+      <w:r>
+        <w:rPr>
+          <w:bCs/>
+          <w:u w:val="single"/>
+        </w:rPr>
+        <w:t>Автор произвел глубокий анализ выбранной предметной области.</w:t>
+      </w:r>
+      <w:r>
+        <w:rPr>
+          <w:bCs/>
+          <w:u w:val="single"/>
+        </w:rPr>
+        <w:t xml:space="preserve"> Все решения, предложенные </w:t>
+      </w:r>
+      <w:r>
+        <w:rPr>
+          <w:bCs/>
+          <w:u w:val="single"/>
+        </w:rPr>
+        <w:t>в работе,</w:t>
+      </w:r>
+      <w:r>
+        <w:rPr>
+          <w:bCs/>
+          <w:u w:val="single"/>
+        </w:rPr>
+        <w:t xml:space="preserve"> являются современными и оригинальными. Автор уделил достаточно большое внимание практическим аспектам реализации поставленной цели.</w:t>
+      </w:r>
+      <w:r>
+        <w:rPr>
+          <w:bCs/>
+          <w:u w:val="single"/>
+        </w:rPr>
+        <w:tab/>
+      </w:r>
+      <w:r>
+        <w:rPr>
+          <w:bCs/>
+          <w:u w:val="single"/>
+        </w:rPr>
+        <w:tab/>
+      </w:r>
+      <w:r>
+        <w:rPr>
+          <w:bCs/>
+          <w:u w:val="single"/>
+        </w:rPr>
+        <w:tab/>
+      </w:r>
+      <w:r>
+        <w:rPr>
+          <w:bCs/>
+          <w:u w:val="single"/>
+        </w:rPr>
+        <w:tab/>
+      </w:r>
+      <w:r>
+        <w:rPr>
+          <w:bCs/>
+          <w:u w:val="single"/>
+        </w:rPr>
+        <w:tab/>
+      </w:r>
+      <w:r>
+        <w:rPr>
+          <w:bCs/>
           <w:u w:val="single"/>
         </w:rPr>
         <w:tab/>
@@ -1649,21 +1674,36 @@
         <w:rPr>
           <w:b/>
           <w:bCs/>
-          <w:highlight w:val="yellow"/>
-          <w:u w:val="single"/>
-        </w:rPr>
-        <w:tab/>
-      </w:r>
-      <w:r>
-        <w:rPr>
-          <w:highlight w:val="yellow"/>
-          <w:u w:val="single"/>
-        </w:rPr>
-        <w:tab/>
-      </w:r>
-      <w:r>
-        <w:rPr>
-          <w:highlight w:val="yellow"/>
+          <w:u w:val="single"/>
+        </w:rPr>
+        <w:tab/>
+      </w:r>
+      <w:r>
+        <w:rPr>
+          <w:u w:val="single"/>
+        </w:rPr>
+        <w:tab/>
+      </w:r>
+      <w:r>
+        <w:rPr>
+          <w:u w:val="single"/>
+        </w:rPr>
+        <w:tab/>
+      </w:r>
+      <w:r>
+        <w:rPr>
+          <w:u w:val="single"/>
+        </w:rPr>
+        <w:tab/>
+      </w:r>
+      <w:r>
+        <w:rPr>
+          <w:u w:val="single"/>
+        </w:rPr>
+        <w:tab/>
+      </w:r>
+      <w:r>
+        <w:rPr>
           <w:u w:val="single"/>
         </w:rPr>
         <w:tab/>
@@ -1684,18 +1724,8 @@
           <w:bCs/>
           <w:sz w:val="24"/>
         </w:rPr>
-        <w:t xml:space="preserve">Отмеченные </w:t>
-      </w:r>
-      <w:proofErr w:type="gramStart"/>
-      <w:r>
-        <w:rPr>
-          <w:b/>
-          <w:bCs/>
-          <w:sz w:val="24"/>
-        </w:rPr>
-        <w:t>недостатки</w:t>
-      </w:r>
-      <w:proofErr w:type="gramEnd"/>
+        <w:t>Отмеченные недостатки</w:t>
+      </w:r>
       <w:r>
         <w:rPr>
           <w:sz w:val="24"/>
@@ -1710,15 +1740,13 @@
         </w:rPr>
         <w:t xml:space="preserve">Не все означенные первоначально автором функции реализованы, что несколько уменьшает круг решаемых программным продуктом задач. Возможно, было бы интересно </w:t>
       </w:r>
-      <w:proofErr w:type="spellStart"/>
-      <w:r>
-        <w:rPr>
-          <w:sz w:val="24"/>
-          <w:u w:val="single"/>
-        </w:rPr>
-        <w:t>расмотреть</w:t>
-      </w:r>
-      <w:proofErr w:type="spellEnd"/>
+      <w:r>
+        <w:rPr>
+          <w:sz w:val="24"/>
+          <w:u w:val="single"/>
+        </w:rPr>
+        <w:t>рассмотреть</w:t>
+      </w:r>
       <w:r>
         <w:rPr>
           <w:sz w:val="24"/>
@@ -1740,31 +1768,13 @@
         </w:rPr>
         <w:t xml:space="preserve"> Тем не </w:t>
       </w:r>
-      <w:proofErr w:type="spellStart"/>
-      <w:proofErr w:type="gramStart"/>
-      <w:r>
-        <w:rPr>
-          <w:sz w:val="24"/>
-          <w:u w:val="single"/>
-        </w:rPr>
-        <w:t>менеее</w:t>
-      </w:r>
-      <w:proofErr w:type="spellEnd"/>
-      <w:r>
-        <w:rPr>
-          <w:sz w:val="24"/>
-          <w:u w:val="single"/>
-        </w:rPr>
-        <w:t xml:space="preserve">, </w:t>
-      </w:r>
-      <w:r>
-        <w:rPr>
-          <w:sz w:val="24"/>
-          <w:u w:val="single"/>
-        </w:rPr>
-        <w:t xml:space="preserve"> описанные</w:t>
-      </w:r>
-      <w:proofErr w:type="gramEnd"/>
+      <w:r>
+        <w:rPr>
+          <w:sz w:val="24"/>
+          <w:u w:val="single"/>
+        </w:rPr>
+        <w:t>менее, описанные</w:t>
+      </w:r>
       <w:r>
         <w:rPr>
           <w:sz w:val="24"/>
@@ -1778,48 +1788,6 @@
           <w:u w:val="single"/>
         </w:rPr>
         <w:t xml:space="preserve"> </w:t>
-      </w:r>
-      <w:r>
-        <w:rPr>
-          <w:sz w:val="24"/>
-          <w:u w:val="single"/>
-        </w:rPr>
-        <w:tab/>
-      </w:r>
-      <w:r>
-        <w:rPr>
-          <w:sz w:val="24"/>
-          <w:u w:val="single"/>
-        </w:rPr>
-        <w:tab/>
-      </w:r>
-      <w:r>
-        <w:rPr>
-          <w:sz w:val="24"/>
-          <w:u w:val="single"/>
-        </w:rPr>
-        <w:tab/>
-      </w:r>
-      <w:r>
-        <w:rPr>
-          <w:sz w:val="24"/>
-          <w:u w:val="single"/>
-        </w:rPr>
-        <w:tab/>
-      </w:r>
-      <w:r>
-        <w:rPr>
-          <w:sz w:val="24"/>
-          <w:u w:val="single"/>
-        </w:rPr>
-        <w:tab/>
-      </w:r>
-      <w:r>
-        <w:rPr>
-          <w:sz w:val="24"/>
-          <w:u w:val="single"/>
-        </w:rPr>
-        <w:tab/>
       </w:r>
       <w:r>
         <w:rPr>
@@ -1892,50 +1860,9 @@
       <w:r>
         <w:rPr>
           <w:sz w:val="24"/>
-          <w:highlight w:val="yellow"/>
-          <w:u w:val="single"/>
-        </w:rPr>
-        <w:t>Иванов</w:t>
-      </w:r>
-      <w:r>
-        <w:rPr>
-          <w:sz w:val="24"/>
-          <w:highlight w:val="yellow"/>
-          <w:u w:val="single"/>
-        </w:rPr>
-        <w:t>а</w:t>
-      </w:r>
-      <w:r>
-        <w:rPr>
-          <w:sz w:val="24"/>
-          <w:highlight w:val="yellow"/>
-          <w:u w:val="single"/>
-        </w:rPr>
-        <w:t xml:space="preserve"> Иван</w:t>
-      </w:r>
-      <w:r>
-        <w:rPr>
-          <w:sz w:val="24"/>
-          <w:highlight w:val="yellow"/>
-          <w:u w:val="single"/>
-        </w:rPr>
-        <w:t>а</w:t>
-      </w:r>
-      <w:r>
-        <w:rPr>
-          <w:sz w:val="24"/>
-          <w:highlight w:val="yellow"/>
-          <w:u w:val="single"/>
-        </w:rPr>
-        <w:t xml:space="preserve"> Иванович</w:t>
-      </w:r>
-      <w:r>
-        <w:rPr>
-          <w:sz w:val="24"/>
-          <w:highlight w:val="yellow"/>
-          <w:u w:val="single"/>
-        </w:rPr>
-        <w:t>а</w:t>
+          <w:u w:val="single"/>
+        </w:rPr>
+        <w:t>Лебедева Олега Алексеевича</w:t>
       </w:r>
       <w:r>
         <w:rPr>
@@ -1954,7 +1881,6 @@
       <w:r>
         <w:rPr>
           <w:sz w:val="24"/>
-          <w:highlight w:val="yellow"/>
           <w:u w:val="single"/>
         </w:rPr>
         <w:t>высоко</w:t>
@@ -1963,26 +1889,17 @@
       <w:r>
         <w:rPr>
           <w:sz w:val="24"/>
-          <w:highlight w:val="yellow"/>
+          <w:u w:val="single"/>
+        </w:rPr>
+        <w:t>й</w:t>
+      </w:r>
+      <w:r>
+        <w:rPr>
+          <w:sz w:val="24"/>
           <w:u w:val="single"/>
         </w:rPr>
         <w:t xml:space="preserve"> </w:t>
       </w:r>
-      <w:r>
-        <w:rPr>
-          <w:sz w:val="24"/>
-          <w:highlight w:val="yellow"/>
-          <w:u w:val="single"/>
-        </w:rPr>
-        <w:t>й</w:t>
-      </w:r>
-      <w:r>
-        <w:rPr>
-          <w:sz w:val="24"/>
-          <w:u w:val="single"/>
-        </w:rPr>
-        <w:t xml:space="preserve"> </w:t>
-      </w:r>
       <w:bookmarkEnd w:id="3"/>
       <w:r>
         <w:rPr>
@@ -2024,15 +1941,7 @@
           <w:sz w:val="24"/>
           <w:u w:val="single"/>
         </w:rPr>
-        <w:t xml:space="preserve"> по </w:t>
-      </w:r>
-      <w:r>
-        <w:rPr>
-          <w:sz w:val="24"/>
-          <w:u w:val="single"/>
-        </w:rPr>
-        <w:lastRenderedPageBreak/>
-        <w:t>направлен</w:t>
+        <w:t xml:space="preserve"> по направлен</w:t>
       </w:r>
       <w:r>
         <w:rPr>
@@ -2117,6 +2026,27 @@
           <w:u w:val="single"/>
         </w:rPr>
         <w:t>»</w:t>
+      </w:r>
+      <w:r>
+        <w:rPr>
+          <w:sz w:val="24"/>
+          <w:u w:val="single"/>
+        </w:rPr>
+        <w:tab/>
+      </w:r>
+      <w:r>
+        <w:rPr>
+          <w:sz w:val="24"/>
+          <w:u w:val="single"/>
+        </w:rPr>
+        <w:tab/>
+      </w:r>
+      <w:r>
+        <w:rPr>
+          <w:sz w:val="24"/>
+          <w:u w:val="single"/>
+        </w:rPr>
+        <w:tab/>
       </w:r>
       <w:r>
         <w:rPr>
@@ -2207,6 +2137,7 @@
           <w:b/>
           <w:bCs/>
         </w:rPr>
+        <w:lastRenderedPageBreak/>
         <w:t>Руководитель проекта</w:t>
       </w:r>
       <w:r>
@@ -2406,7 +2337,7 @@
 </file>
 
 <file path=word/numbering.xml><?xml version="1.0" encoding="utf-8"?>
-<w:numbering xmlns:wpc="http://schemas.microsoft.com/office/word/2010/wordprocessingCanvas" xmlns:cx="http://schemas.microsoft.com/office/drawing/2014/chartex" xmlns:cx1="http://schemas.microsoft.com/office/drawing/2015/9/8/chartex" xmlns:cx2="http://schemas.microsoft.com/office/drawing/2015/10/21/chartex" xmlns:cx3="http://schemas.microsoft.com/office/drawing/2016/5/9/chartex" xmlns:cx4="http://schemas.microsoft.com/office/drawing/2016/5/10/chartex" xmlns:cx5="http://schemas.microsoft.com/office/drawing/2016/5/11/chartex" xmlns:cx6="http://schemas.microsoft.com/office/drawing/2016/5/12/chartex" xmlns:cx7="http://schemas.microsoft.com/office/drawing/2016/5/13/chartex" xmlns:cx8="http://schemas.microsoft.com/office/drawing/2016/5/14/chartex" xmlns:mc="http://schemas.openxmlformats.org/markup-compatibility/2006" xmlns:aink="http://schemas.microsoft.com/office/drawing/2016/ink" xmlns:am3d="http://schemas.microsoft.com/office/drawing/2017/model3d" xmlns:o="urn:schemas-microsoft-com:office:office" xmlns:oel="http://schemas.microsoft.com/office/2019/extlst" xmlns:r="http://schemas.openxmlformats.org/officeDocument/2006/relationships" xmlns:m="http://schemas.openxmlformats.org/officeDocument/2006/math" xmlns:v="urn:schemas-microsoft-com:vml" xmlns:wp14="http://schemas.microsoft.com/office/word/2010/wordprocessingDrawing" xmlns:wp="http://schemas.openxmlformats.org/drawingml/2006/wordprocessingDrawing" xmlns:w10="urn:schemas-microsoft-com:office:word" xmlns:w="http://schemas.openxmlformats.org/wordprocessingml/2006/main" xmlns:w14="http://schemas.microsoft.com/office/word/2010/wordml" xmlns:w15="http://schemas.microsoft.com/office/word/2012/wordml" xmlns:w16cex="http://schemas.microsoft.com/office/word/2018/wordml/cex" xmlns:w16cid="http://schemas.microsoft.com/office/word/2016/wordml/cid" xmlns:w16="http://schemas.microsoft.com/office/word/2018/wordml" xmlns:w16sdtdh="http://schemas.microsoft.com/office/word/2020/wordml/sdtdatahash" xmlns:w16se="http://schemas.microsoft.com/office/word/2015/wordml/symex" xmlns:wpg="http://schemas.microsoft.com/office/word/2010/wordprocessingGroup" xmlns:wpi="http://schemas.microsoft.com/office/word/2010/wordprocessingInk" xmlns:wne="http://schemas.microsoft.com/office/word/2006/wordml" xmlns:wps="http://schemas.microsoft.com/office/word/2010/wordprocessingShape" mc:Ignorable="w14 w15 w16se w16cid w16 w16cex w16sdtdh wp14">
+<w:numbering xmlns:wpc="http://schemas.microsoft.com/office/word/2010/wordprocessingCanvas" xmlns:cx="http://schemas.microsoft.com/office/drawing/2014/chartex" xmlns:cx1="http://schemas.microsoft.com/office/drawing/2015/9/8/chartex" xmlns:cx2="http://schemas.microsoft.com/office/drawing/2015/10/21/chartex" xmlns:cx3="http://schemas.microsoft.com/office/drawing/2016/5/9/chartex" xmlns:cx4="http://schemas.microsoft.com/office/drawing/2016/5/10/chartex" xmlns:cx5="http://schemas.microsoft.com/office/drawing/2016/5/11/chartex" xmlns:cx6="http://schemas.microsoft.com/office/drawing/2016/5/12/chartex" xmlns:cx7="http://schemas.microsoft.com/office/drawing/2016/5/13/chartex" xmlns:cx8="http://schemas.microsoft.com/office/drawing/2016/5/14/chartex" xmlns:mc="http://schemas.openxmlformats.org/markup-compatibility/2006" xmlns:aink="http://schemas.microsoft.com/office/drawing/2016/ink" xmlns:am3d="http://schemas.microsoft.com/office/drawing/2017/model3d" xmlns:o="urn:schemas-microsoft-com:office:office" xmlns:r="http://schemas.openxmlformats.org/officeDocument/2006/relationships" xmlns:m="http://schemas.openxmlformats.org/officeDocument/2006/math" xmlns:v="urn:schemas-microsoft-com:vml" xmlns:wp14="http://schemas.microsoft.com/office/word/2010/wordprocessingDrawing" xmlns:wp="http://schemas.openxmlformats.org/drawingml/2006/wordprocessingDrawing" xmlns:w10="urn:schemas-microsoft-com:office:word" xmlns:w="http://schemas.openxmlformats.org/wordprocessingml/2006/main" xmlns:w14="http://schemas.microsoft.com/office/word/2010/wordml" xmlns:w15="http://schemas.microsoft.com/office/word/2012/wordml" xmlns:w16cex="http://schemas.microsoft.com/office/word/2018/wordml/cex" xmlns:w16cid="http://schemas.microsoft.com/office/word/2016/wordml/cid" xmlns:w16="http://schemas.microsoft.com/office/word/2018/wordml" xmlns:w16sdtdh="http://schemas.microsoft.com/office/word/2020/wordml/sdtdatahash" xmlns:w16se="http://schemas.microsoft.com/office/word/2015/wordml/symex" xmlns:wpg="http://schemas.microsoft.com/office/word/2010/wordprocessingGroup" xmlns:wpi="http://schemas.microsoft.com/office/word/2010/wordprocessingInk" xmlns:wne="http://schemas.microsoft.com/office/word/2006/wordml" xmlns:wps="http://schemas.microsoft.com/office/word/2010/wordprocessingShape" mc:Ignorable="w14 w15 w16se w16cid w16 w16cex w16sdtdh wp14">
   <w:abstractNum w:abstractNumId="0" w15:restartNumberingAfterBreak="0">
     <w:nsid w:val="65B9364A"/>
     <w:multiLevelType w:val="hybridMultilevel"/>
@@ -2525,7 +2456,7 @@
       </w:pPr>
     </w:lvl>
   </w:abstractNum>
-  <w:num w:numId="1" w16cid:durableId="705527736">
+  <w:num w:numId="1">
     <w:abstractNumId w:val="0"/>
   </w:num>
 </w:numbering>

</xml_diff>